<commit_message>
Updates to flight safety checklist.
</commit_message>
<xml_diff>
--- a/safety/rob498_safety_guidelines_and_checklist.docx
+++ b/safety/rob498_safety_guidelines_and_checklist.docx
@@ -1,6 +1,6 @@
 
 <file path=word/document.xml><?xml version="1.0" encoding="utf-8"?>
-<w:document xmlns:wpc="http://schemas.microsoft.com/office/word/2010/wordprocessingCanvas" xmlns:cx="http://schemas.microsoft.com/office/drawing/2014/chartex" xmlns:cx1="http://schemas.microsoft.com/office/drawing/2015/9/8/chartex" xmlns:cx2="http://schemas.microsoft.com/office/drawing/2015/10/21/chartex" xmlns:cx3="http://schemas.microsoft.com/office/drawing/2016/5/9/chartex" xmlns:cx4="http://schemas.microsoft.com/office/drawing/2016/5/10/chartex" xmlns:cx5="http://schemas.microsoft.com/office/drawing/2016/5/11/chartex" xmlns:cx6="http://schemas.microsoft.com/office/drawing/2016/5/12/chartex" xmlns:cx7="http://schemas.microsoft.com/office/drawing/2016/5/13/chartex" xmlns:cx8="http://schemas.microsoft.com/office/drawing/2016/5/14/chartex" xmlns:mc="http://schemas.openxmlformats.org/markup-compatibility/2006" xmlns:aink="http://schemas.microsoft.com/office/drawing/2016/ink" xmlns:am3d="http://schemas.microsoft.com/office/drawing/2017/model3d" xmlns:o="urn:schemas-microsoft-com:office:office" xmlns:oel="http://schemas.microsoft.com/office/2019/extlst" xmlns:r="http://schemas.openxmlformats.org/officeDocument/2006/relationships" xmlns:m="http://schemas.openxmlformats.org/officeDocument/2006/math" xmlns:v="urn:schemas-microsoft-com:vml" xmlns:wp14="http://schemas.microsoft.com/office/word/2010/wordprocessingDrawing" xmlns:wp="http://schemas.openxmlformats.org/drawingml/2006/wordprocessingDrawing" xmlns:w10="urn:schemas-microsoft-com:office:word" xmlns:w="http://schemas.openxmlformats.org/wordprocessingml/2006/main" xmlns:w14="http://schemas.microsoft.com/office/word/2010/wordml" xmlns:w15="http://schemas.microsoft.com/office/word/2012/wordml" xmlns:w16cex="http://schemas.microsoft.com/office/word/2018/wordml/cex" xmlns:w16cid="http://schemas.microsoft.com/office/word/2016/wordml/cid" xmlns:w16="http://schemas.microsoft.com/office/word/2018/wordml" xmlns:w16sdtdh="http://schemas.microsoft.com/office/word/2020/wordml/sdtdatahash" xmlns:w16se="http://schemas.microsoft.com/office/word/2015/wordml/symex" xmlns:wpg="http://schemas.microsoft.com/office/word/2010/wordprocessingGroup" xmlns:wpi="http://schemas.microsoft.com/office/word/2010/wordprocessingInk" xmlns:wne="http://schemas.microsoft.com/office/word/2006/wordml" xmlns:wps="http://schemas.microsoft.com/office/word/2010/wordprocessingShape" mc:Ignorable="w14 w15 w16se w16cid w16 w16cex w16sdtdh wp14">
+<w:document xmlns:wpc="http://schemas.microsoft.com/office/word/2010/wordprocessingCanvas" xmlns:cx="http://schemas.microsoft.com/office/drawing/2014/chartex" xmlns:cx1="http://schemas.microsoft.com/office/drawing/2015/9/8/chartex" xmlns:cx2="http://schemas.microsoft.com/office/drawing/2015/10/21/chartex" xmlns:cx3="http://schemas.microsoft.com/office/drawing/2016/5/9/chartex" xmlns:cx4="http://schemas.microsoft.com/office/drawing/2016/5/10/chartex" xmlns:cx5="http://schemas.microsoft.com/office/drawing/2016/5/11/chartex" xmlns:cx6="http://schemas.microsoft.com/office/drawing/2016/5/12/chartex" xmlns:cx7="http://schemas.microsoft.com/office/drawing/2016/5/13/chartex" xmlns:cx8="http://schemas.microsoft.com/office/drawing/2016/5/14/chartex" xmlns:mc="http://schemas.openxmlformats.org/markup-compatibility/2006" xmlns:aink="http://schemas.microsoft.com/office/drawing/2016/ink" xmlns:am3d="http://schemas.microsoft.com/office/drawing/2017/model3d" xmlns:o="urn:schemas-microsoft-com:office:office" xmlns:oel="http://schemas.microsoft.com/office/2019/extlst" xmlns:r="http://schemas.openxmlformats.org/officeDocument/2006/relationships" xmlns:m="http://schemas.openxmlformats.org/officeDocument/2006/math" xmlns:v="urn:schemas-microsoft-com:vml" xmlns:wp14="http://schemas.microsoft.com/office/word/2010/wordprocessingDrawing" xmlns:wp="http://schemas.openxmlformats.org/drawingml/2006/wordprocessingDrawing" xmlns:w10="urn:schemas-microsoft-com:office:word" xmlns:w="http://schemas.openxmlformats.org/wordprocessingml/2006/main" xmlns:w14="http://schemas.microsoft.com/office/word/2010/wordml" xmlns:w15="http://schemas.microsoft.com/office/word/2012/wordml" xmlns:w16cex="http://schemas.microsoft.com/office/word/2018/wordml/cex" xmlns:w16cid="http://schemas.microsoft.com/office/word/2016/wordml/cid" xmlns:w16="http://schemas.microsoft.com/office/word/2018/wordml" xmlns:w16du="http://schemas.microsoft.com/office/word/2023/wordml/word16du" xmlns:w16sdtdh="http://schemas.microsoft.com/office/word/2020/wordml/sdtdatahash" xmlns:w16sdtfl="http://schemas.microsoft.com/office/word/2024/wordml/sdtformatlock" xmlns:w16se="http://schemas.microsoft.com/office/word/2015/wordml/symex" xmlns:wpg="http://schemas.microsoft.com/office/word/2010/wordprocessingGroup" xmlns:wpi="http://schemas.microsoft.com/office/word/2010/wordprocessingInk" xmlns:wne="http://schemas.microsoft.com/office/word/2006/wordml" xmlns:wps="http://schemas.microsoft.com/office/word/2010/wordprocessingShape" mc:Ignorable="w14 w15 w16se w16cid w16 w16cex w16sdtdh w16sdtfl w16du wp14">
   <w:body>
     <w:p>
       <w:pPr>
@@ -95,7 +95,27 @@
           <w:sz w:val="24"/>
           <w:szCs w:val="24"/>
         </w:rPr>
-        <w:t>2023-01-04, v1</w:t>
+        <w:t>2023-01-04, v</w:t>
+      </w:r>
+      <w:r>
+        <w:rPr>
+          <w:rFonts w:ascii="Helvetica Neue" w:hAnsi="Helvetica Neue" w:cs="Times New Roman"/>
+          <w:b/>
+          <w:bCs/>
+          <w:sz w:val="24"/>
+          <w:szCs w:val="24"/>
+        </w:rPr>
+        <w:t xml:space="preserve">1; </w:t>
+      </w:r>
+      <w:r>
+        <w:rPr>
+          <w:rFonts w:ascii="Helvetica Neue" w:hAnsi="Helvetica Neue" w:cs="Times New Roman"/>
+          <w:b/>
+          <w:bCs/>
+          <w:sz w:val="24"/>
+          <w:szCs w:val="24"/>
+        </w:rPr>
+        <w:t>2025-01-06, v2</w:t>
       </w:r>
     </w:p>
     <w:p>
@@ -814,17 +834,13 @@
         <w:spacing w:line="276" w:lineRule="auto"/>
         <w:rPr>
           <w:rFonts w:ascii="Helvetica Neue" w:hAnsi="Helvetica Neue" w:cs="Times New Roman"/>
-          <w:b/>
-          <w:bCs/>
-          <w:sz w:val="24"/>
-          <w:szCs w:val="24"/>
-        </w:rPr>
-      </w:pPr>
-      <w:r>
-        <w:rPr>
-          <w:rFonts w:ascii="Helvetica Neue" w:hAnsi="Helvetica Neue" w:cs="Times New Roman"/>
-          <w:b/>
-          <w:bCs/>
+          <w:sz w:val="24"/>
+          <w:szCs w:val="24"/>
+        </w:rPr>
+      </w:pPr>
+      <w:r>
+        <w:rPr>
+          <w:rFonts w:ascii="Helvetica Neue" w:hAnsi="Helvetica Neue" w:cs="Times New Roman"/>
           <w:color w:val="FF0000"/>
           <w:sz w:val="24"/>
           <w:szCs w:val="24"/>
@@ -834,8 +850,6 @@
       <w:r>
         <w:rPr>
           <w:rFonts w:ascii="Helvetica Neue" w:hAnsi="Helvetica Neue" w:cs="Times New Roman"/>
-          <w:b/>
-          <w:bCs/>
           <w:color w:val="FF0000"/>
           <w:sz w:val="24"/>
           <w:szCs w:val="24"/>
@@ -845,8 +859,6 @@
       <w:r>
         <w:rPr>
           <w:rFonts w:ascii="Helvetica Neue" w:hAnsi="Helvetica Neue" w:cs="Times New Roman"/>
-          <w:b/>
-          <w:bCs/>
           <w:color w:val="FF0000"/>
           <w:sz w:val="24"/>
           <w:szCs w:val="24"/>
@@ -856,8 +868,6 @@
       <w:r>
         <w:rPr>
           <w:rFonts w:ascii="Helvetica Neue" w:hAnsi="Helvetica Neue" w:cs="Times New Roman"/>
-          <w:b/>
-          <w:bCs/>
           <w:color w:val="FF0000"/>
           <w:sz w:val="24"/>
           <w:szCs w:val="24"/>
@@ -867,8 +877,6 @@
       <w:r>
         <w:rPr>
           <w:rFonts w:ascii="Helvetica Neue" w:hAnsi="Helvetica Neue" w:cs="Times New Roman"/>
-          <w:b/>
-          <w:bCs/>
           <w:color w:val="FF0000"/>
           <w:sz w:val="24"/>
           <w:szCs w:val="24"/>
@@ -1127,7 +1135,15 @@
           <w:sz w:val="24"/>
           <w:szCs w:val="24"/>
         </w:rPr>
-        <w:t xml:space="preserve"> loosen them.</w:t>
+        <w:t xml:space="preserve"> loosen them</w:t>
+      </w:r>
+      <w:r>
+        <w:rPr>
+          <w:rFonts w:ascii="Helvetica Neue" w:hAnsi="Helvetica Neue" w:cs="Times New Roman"/>
+          <w:sz w:val="24"/>
+          <w:szCs w:val="24"/>
+        </w:rPr>
+        <w:t xml:space="preserve"> (when in doubt, use Loctite).</w:t>
       </w:r>
     </w:p>
     <w:p>
@@ -1213,7 +1229,23 @@
           <w:sz w:val="24"/>
           <w:szCs w:val="24"/>
         </w:rPr>
-        <w:t xml:space="preserve">flight controller (Pixhawk) </w:t>
+        <w:t>flight controller (</w:t>
+      </w:r>
+      <w:r>
+        <w:rPr>
+          <w:rFonts w:ascii="Helvetica Neue" w:hAnsi="Helvetica Neue" w:cs="Times New Roman"/>
+          <w:sz w:val="24"/>
+          <w:szCs w:val="24"/>
+        </w:rPr>
+        <w:t>Orange Cube</w:t>
+      </w:r>
+      <w:r>
+        <w:rPr>
+          <w:rFonts w:ascii="Helvetica Neue" w:hAnsi="Helvetica Neue" w:cs="Times New Roman"/>
+          <w:sz w:val="24"/>
+          <w:szCs w:val="24"/>
+        </w:rPr>
+        <w:t xml:space="preserve">) </w:t>
       </w:r>
       <w:r>
         <w:rPr>
@@ -1229,7 +1261,7 @@
           <w:sz w:val="24"/>
           <w:szCs w:val="24"/>
         </w:rPr>
-        <w:t>, fairly close to CG</w:t>
+        <w:t>, close to CG</w:t>
       </w:r>
       <w:r>
         <w:rPr>
@@ -1361,8 +1393,6 @@
         <w:spacing w:line="276" w:lineRule="auto"/>
         <w:rPr>
           <w:rFonts w:ascii="Helvetica Neue" w:hAnsi="Helvetica Neue" w:cs="Times New Roman"/>
-          <w:b/>
-          <w:bCs/>
           <w:color w:val="FF0000"/>
           <w:sz w:val="24"/>
           <w:szCs w:val="24"/>
@@ -1371,19 +1401,33 @@
       <w:r>
         <w:rPr>
           <w:rFonts w:ascii="Helvetica Neue" w:hAnsi="Helvetica Neue" w:cs="Times New Roman"/>
-          <w:b/>
-          <w:bCs/>
           <w:color w:val="FF0000"/>
           <w:sz w:val="24"/>
           <w:szCs w:val="24"/>
         </w:rPr>
-        <w:t>Never install propellers</w:t>
-      </w:r>
-      <w:r>
-        <w:rPr>
-          <w:rFonts w:ascii="Helvetica Neue" w:hAnsi="Helvetica Neue" w:cs="Times New Roman"/>
-          <w:b/>
-          <w:bCs/>
+        <w:t xml:space="preserve">Never </w:t>
+      </w:r>
+      <w:r>
+        <w:rPr>
+          <w:rFonts w:ascii="Helvetica Neue" w:hAnsi="Helvetica Neue" w:cs="Times New Roman"/>
+          <w:color w:val="FF0000"/>
+          <w:sz w:val="24"/>
+          <w:szCs w:val="24"/>
+        </w:rPr>
+        <w:t>ever i</w:t>
+      </w:r>
+      <w:r>
+        <w:rPr>
+          <w:rFonts w:ascii="Helvetica Neue" w:hAnsi="Helvetica Neue" w:cs="Times New Roman"/>
+          <w:color w:val="FF0000"/>
+          <w:sz w:val="24"/>
+          <w:szCs w:val="24"/>
+        </w:rPr>
+        <w:t>nstall propellers</w:t>
+      </w:r>
+      <w:r>
+        <w:rPr>
+          <w:rFonts w:ascii="Helvetica Neue" w:hAnsi="Helvetica Neue" w:cs="Times New Roman"/>
           <w:color w:val="FF0000"/>
           <w:sz w:val="24"/>
           <w:szCs w:val="24"/>
@@ -1443,7 +1487,23 @@
           <w:sz w:val="24"/>
           <w:szCs w:val="24"/>
         </w:rPr>
-        <w:t xml:space="preserve"> intertwined </w:t>
+        <w:t xml:space="preserve"> </w:t>
+      </w:r>
+      <w:r>
+        <w:rPr>
+          <w:rFonts w:ascii="Helvetica Neue" w:hAnsi="Helvetica Neue" w:cs="Times New Roman"/>
+          <w:sz w:val="24"/>
+          <w:szCs w:val="24"/>
+        </w:rPr>
+        <w:t>entangled</w:t>
+      </w:r>
+      <w:r>
+        <w:rPr>
+          <w:rFonts w:ascii="Helvetica Neue" w:hAnsi="Helvetica Neue" w:cs="Times New Roman"/>
+          <w:sz w:val="24"/>
+          <w:szCs w:val="24"/>
+        </w:rPr>
+        <w:t xml:space="preserve"> </w:t>
       </w:r>
       <w:r>
         <w:rPr>
@@ -1459,7 +1519,23 @@
           <w:sz w:val="24"/>
           <w:szCs w:val="24"/>
         </w:rPr>
-        <w:t xml:space="preserve"> motor shaft.</w:t>
+        <w:t xml:space="preserve"> </w:t>
+      </w:r>
+      <w:r>
+        <w:rPr>
+          <w:rFonts w:ascii="Helvetica Neue" w:hAnsi="Helvetica Neue" w:cs="Times New Roman"/>
+          <w:sz w:val="24"/>
+          <w:szCs w:val="24"/>
+        </w:rPr>
+        <w:t xml:space="preserve">the </w:t>
+      </w:r>
+      <w:r>
+        <w:rPr>
+          <w:rFonts w:ascii="Helvetica Neue" w:hAnsi="Helvetica Neue" w:cs="Times New Roman"/>
+          <w:sz w:val="24"/>
+          <w:szCs w:val="24"/>
+        </w:rPr>
+        <w:t>motor shaft.</w:t>
       </w:r>
     </w:p>
     <w:p>
@@ -1631,7 +1707,7 @@
           <w:sz w:val="28"/>
           <w:szCs w:val="28"/>
         </w:rPr>
-        <w:t>Please follow in sequential order</w:t>
+        <w:t xml:space="preserve">Please follow </w:t>
       </w:r>
       <w:r>
         <w:rPr>
@@ -1639,7 +1715,7 @@
           <w:sz w:val="28"/>
           <w:szCs w:val="28"/>
         </w:rPr>
-        <w:t>.</w:t>
+        <w:t xml:space="preserve">the list </w:t>
       </w:r>
       <w:r>
         <w:rPr>
@@ -1647,13 +1723,27 @@
           <w:sz w:val="28"/>
           <w:szCs w:val="28"/>
         </w:rPr>
+        <w:t>in sequential order</w:t>
+      </w:r>
+      <w:r>
+        <w:rPr>
+          <w:rFonts w:ascii="Helvetica Neue" w:hAnsi="Helvetica Neue" w:cs="Times New Roman"/>
+          <w:sz w:val="28"/>
+          <w:szCs w:val="28"/>
+        </w:rPr>
+        <w:t>.</w:t>
+      </w:r>
+      <w:r>
+        <w:rPr>
+          <w:rFonts w:ascii="Helvetica Neue" w:hAnsi="Helvetica Neue" w:cs="Times New Roman"/>
+          <w:sz w:val="28"/>
+          <w:szCs w:val="28"/>
+        </w:rPr>
         <w:t xml:space="preserve"> </w:t>
       </w:r>
       <w:r>
         <w:rPr>
           <w:rFonts w:ascii="Helvetica Neue" w:hAnsi="Helvetica Neue" w:cs="Times New Roman"/>
-          <w:b/>
-          <w:bCs/>
           <w:color w:val="FF0000"/>
           <w:sz w:val="28"/>
           <w:szCs w:val="28"/>
@@ -2651,47 +2741,7 @@
                 <w:sz w:val="28"/>
                 <w:szCs w:val="28"/>
               </w:rPr>
-              <w:t xml:space="preserve">is </w:t>
-            </w:r>
-            <w:r>
-              <w:rPr>
-                <w:rFonts w:ascii="Helvetica Neue" w:hAnsi="Helvetica Neue" w:cs="Times New Roman"/>
-                <w:sz w:val="28"/>
-                <w:szCs w:val="28"/>
-              </w:rPr>
-              <w:t>in</w:t>
-            </w:r>
-            <w:r>
-              <w:rPr>
-                <w:rFonts w:ascii="Helvetica Neue" w:hAnsi="Helvetica Neue" w:cs="Times New Roman"/>
-                <w:sz w:val="28"/>
-                <w:szCs w:val="28"/>
-              </w:rPr>
-              <w:t xml:space="preserve"> the </w:t>
-            </w:r>
-            <w:r>
-              <w:rPr>
-                <w:rFonts w:ascii="Helvetica Neue" w:hAnsi="Helvetica Neue" w:cs="Times New Roman"/>
-                <w:sz w:val="28"/>
-                <w:szCs w:val="28"/>
-              </w:rPr>
-              <w:t>take-off</w:t>
-            </w:r>
-            <w:r>
-              <w:rPr>
-                <w:rFonts w:ascii="Helvetica Neue" w:hAnsi="Helvetica Neue" w:cs="Times New Roman"/>
-                <w:sz w:val="28"/>
-                <w:szCs w:val="28"/>
-              </w:rPr>
-              <w:t xml:space="preserve"> position</w:t>
-            </w:r>
-            <w:r>
-              <w:rPr>
-                <w:rFonts w:ascii="Helvetica Neue" w:hAnsi="Helvetica Neue" w:cs="Times New Roman"/>
-                <w:sz w:val="28"/>
-                <w:szCs w:val="28"/>
-              </w:rPr>
-              <w:t>.</w:t>
+              <w:t>is in the stabilize position.</w:t>
             </w:r>
           </w:p>
         </w:tc>
@@ -3195,7 +3245,23 @@
                 <w:sz w:val="28"/>
                 <w:szCs w:val="28"/>
               </w:rPr>
-              <w:t>Flight area cleared</w:t>
+              <w:t xml:space="preserve">Flight area </w:t>
+            </w:r>
+            <w:r>
+              <w:rPr>
+                <w:rFonts w:ascii="Helvetica Neue" w:hAnsi="Helvetica Neue" w:cs="Times New Roman"/>
+                <w:sz w:val="28"/>
+                <w:szCs w:val="28"/>
+              </w:rPr>
+              <w:t xml:space="preserve">is fully </w:t>
+            </w:r>
+            <w:r>
+              <w:rPr>
+                <w:rFonts w:ascii="Helvetica Neue" w:hAnsi="Helvetica Neue" w:cs="Times New Roman"/>
+                <w:sz w:val="28"/>
+                <w:szCs w:val="28"/>
+              </w:rPr>
+              <w:t>clear</w:t>
             </w:r>
             <w:r>
               <w:rPr>
@@ -3373,7 +3439,23 @@
                 <w:sz w:val="28"/>
                 <w:szCs w:val="28"/>
               </w:rPr>
-              <w:t xml:space="preserve">Protection net </w:t>
+              <w:t>Protection net</w:t>
+            </w:r>
+            <w:r>
+              <w:rPr>
+                <w:rFonts w:ascii="Helvetica Neue" w:hAnsi="Helvetica Neue" w:cs="Times New Roman"/>
+                <w:sz w:val="28"/>
+                <w:szCs w:val="28"/>
+              </w:rPr>
+              <w:t>ting</w:t>
+            </w:r>
+            <w:r>
+              <w:rPr>
+                <w:rFonts w:ascii="Helvetica Neue" w:hAnsi="Helvetica Neue" w:cs="Times New Roman"/>
+                <w:sz w:val="28"/>
+                <w:szCs w:val="28"/>
+              </w:rPr>
+              <w:t xml:space="preserve"> </w:t>
             </w:r>
             <w:r>
               <w:rPr>
@@ -3508,7 +3590,6 @@
           </w:tcPr>
           <w:p>
             <w:pPr>
-              <w:spacing w:line="360" w:lineRule="auto"/>
               <w:jc w:val="both"/>
               <w:rPr>
                 <w:rFonts w:ascii="Helvetica Neue" w:hAnsi="Helvetica Neue" w:cs="Times New Roman"/>
@@ -3597,7 +3678,7 @@
 </file>
 
 <file path=word/numbering.xml><?xml version="1.0" encoding="utf-8"?>
-<w:numbering xmlns:wpc="http://schemas.microsoft.com/office/word/2010/wordprocessingCanvas" xmlns:cx="http://schemas.microsoft.com/office/drawing/2014/chartex" xmlns:cx1="http://schemas.microsoft.com/office/drawing/2015/9/8/chartex" xmlns:cx2="http://schemas.microsoft.com/office/drawing/2015/10/21/chartex" xmlns:cx3="http://schemas.microsoft.com/office/drawing/2016/5/9/chartex" xmlns:cx4="http://schemas.microsoft.com/office/drawing/2016/5/10/chartex" xmlns:cx5="http://schemas.microsoft.com/office/drawing/2016/5/11/chartex" xmlns:cx6="http://schemas.microsoft.com/office/drawing/2016/5/12/chartex" xmlns:cx7="http://schemas.microsoft.com/office/drawing/2016/5/13/chartex" xmlns:cx8="http://schemas.microsoft.com/office/drawing/2016/5/14/chartex" xmlns:mc="http://schemas.openxmlformats.org/markup-compatibility/2006" xmlns:aink="http://schemas.microsoft.com/office/drawing/2016/ink" xmlns:am3d="http://schemas.microsoft.com/office/drawing/2017/model3d" xmlns:o="urn:schemas-microsoft-com:office:office" xmlns:oel="http://schemas.microsoft.com/office/2019/extlst" xmlns:r="http://schemas.openxmlformats.org/officeDocument/2006/relationships" xmlns:m="http://schemas.openxmlformats.org/officeDocument/2006/math" xmlns:v="urn:schemas-microsoft-com:vml" xmlns:wp14="http://schemas.microsoft.com/office/word/2010/wordprocessingDrawing" xmlns:wp="http://schemas.openxmlformats.org/drawingml/2006/wordprocessingDrawing" xmlns:w10="urn:schemas-microsoft-com:office:word" xmlns:w="http://schemas.openxmlformats.org/wordprocessingml/2006/main" xmlns:w14="http://schemas.microsoft.com/office/word/2010/wordml" xmlns:w15="http://schemas.microsoft.com/office/word/2012/wordml" xmlns:w16cex="http://schemas.microsoft.com/office/word/2018/wordml/cex" xmlns:w16cid="http://schemas.microsoft.com/office/word/2016/wordml/cid" xmlns:w16="http://schemas.microsoft.com/office/word/2018/wordml" xmlns:w16sdtdh="http://schemas.microsoft.com/office/word/2020/wordml/sdtdatahash" xmlns:w16se="http://schemas.microsoft.com/office/word/2015/wordml/symex" xmlns:wpg="http://schemas.microsoft.com/office/word/2010/wordprocessingGroup" xmlns:wpi="http://schemas.microsoft.com/office/word/2010/wordprocessingInk" xmlns:wne="http://schemas.microsoft.com/office/word/2006/wordml" xmlns:wps="http://schemas.microsoft.com/office/word/2010/wordprocessingShape" mc:Ignorable="w14 w15 w16se w16cid w16 w16cex w16sdtdh wp14">
+<w:numbering xmlns:wpc="http://schemas.microsoft.com/office/word/2010/wordprocessingCanvas" xmlns:cx="http://schemas.microsoft.com/office/drawing/2014/chartex" xmlns:cx1="http://schemas.microsoft.com/office/drawing/2015/9/8/chartex" xmlns:cx2="http://schemas.microsoft.com/office/drawing/2015/10/21/chartex" xmlns:cx3="http://schemas.microsoft.com/office/drawing/2016/5/9/chartex" xmlns:cx4="http://schemas.microsoft.com/office/drawing/2016/5/10/chartex" xmlns:cx5="http://schemas.microsoft.com/office/drawing/2016/5/11/chartex" xmlns:cx6="http://schemas.microsoft.com/office/drawing/2016/5/12/chartex" xmlns:cx7="http://schemas.microsoft.com/office/drawing/2016/5/13/chartex" xmlns:cx8="http://schemas.microsoft.com/office/drawing/2016/5/14/chartex" xmlns:mc="http://schemas.openxmlformats.org/markup-compatibility/2006" xmlns:aink="http://schemas.microsoft.com/office/drawing/2016/ink" xmlns:am3d="http://schemas.microsoft.com/office/drawing/2017/model3d" xmlns:o="urn:schemas-microsoft-com:office:office" xmlns:oel="http://schemas.microsoft.com/office/2019/extlst" xmlns:r="http://schemas.openxmlformats.org/officeDocument/2006/relationships" xmlns:m="http://schemas.openxmlformats.org/officeDocument/2006/math" xmlns:v="urn:schemas-microsoft-com:vml" xmlns:wp14="http://schemas.microsoft.com/office/word/2010/wordprocessingDrawing" xmlns:wp="http://schemas.openxmlformats.org/drawingml/2006/wordprocessingDrawing" xmlns:w10="urn:schemas-microsoft-com:office:word" xmlns:w="http://schemas.openxmlformats.org/wordprocessingml/2006/main" xmlns:w14="http://schemas.microsoft.com/office/word/2010/wordml" xmlns:w15="http://schemas.microsoft.com/office/word/2012/wordml" xmlns:w16cex="http://schemas.microsoft.com/office/word/2018/wordml/cex" xmlns:w16cid="http://schemas.microsoft.com/office/word/2016/wordml/cid" xmlns:w16="http://schemas.microsoft.com/office/word/2018/wordml" xmlns:w16du="http://schemas.microsoft.com/office/word/2023/wordml/word16du" xmlns:w16sdtdh="http://schemas.microsoft.com/office/word/2020/wordml/sdtdatahash" xmlns:w16sdtfl="http://schemas.microsoft.com/office/word/2024/wordml/sdtformatlock" xmlns:w16se="http://schemas.microsoft.com/office/word/2015/wordml/symex" xmlns:wpg="http://schemas.microsoft.com/office/word/2010/wordprocessingGroup" xmlns:wpi="http://schemas.microsoft.com/office/word/2010/wordprocessingInk" xmlns:wne="http://schemas.microsoft.com/office/word/2006/wordml" xmlns:wps="http://schemas.microsoft.com/office/word/2010/wordprocessingShape" mc:Ignorable="w14 w15 w16se w16cid w16 w16cex w16sdtdh w16sdtfl w16du wp14">
   <w:abstractNum w:abstractNumId="0" w15:restartNumberingAfterBreak="0">
     <w:nsid w:val="1D502A09"/>
     <w:multiLevelType w:val="hybridMultilevel"/>
@@ -4042,7 +4123,7 @@
 </file>
 
 <file path=word/styles.xml><?xml version="1.0" encoding="utf-8"?>
-<w:styles xmlns:mc="http://schemas.openxmlformats.org/markup-compatibility/2006" xmlns:r="http://schemas.openxmlformats.org/officeDocument/2006/relationships" xmlns:w="http://schemas.openxmlformats.org/wordprocessingml/2006/main" xmlns:w14="http://schemas.microsoft.com/office/word/2010/wordml" xmlns:w15="http://schemas.microsoft.com/office/word/2012/wordml" xmlns:w16cex="http://schemas.microsoft.com/office/word/2018/wordml/cex" xmlns:w16cid="http://schemas.microsoft.com/office/word/2016/wordml/cid" xmlns:w16="http://schemas.microsoft.com/office/word/2018/wordml" xmlns:w16sdtdh="http://schemas.microsoft.com/office/word/2020/wordml/sdtdatahash" xmlns:w16se="http://schemas.microsoft.com/office/word/2015/wordml/symex" mc:Ignorable="w14 w15 w16se w16cid w16 w16cex w16sdtdh">
+<w:styles xmlns:mc="http://schemas.openxmlformats.org/markup-compatibility/2006" xmlns:r="http://schemas.openxmlformats.org/officeDocument/2006/relationships" xmlns:w="http://schemas.openxmlformats.org/wordprocessingml/2006/main" xmlns:w14="http://schemas.microsoft.com/office/word/2010/wordml" xmlns:w15="http://schemas.microsoft.com/office/word/2012/wordml" xmlns:w16cex="http://schemas.microsoft.com/office/word/2018/wordml/cex" xmlns:w16cid="http://schemas.microsoft.com/office/word/2016/wordml/cid" xmlns:w16="http://schemas.microsoft.com/office/word/2018/wordml" xmlns:w16du="http://schemas.microsoft.com/office/word/2023/wordml/word16du" xmlns:w16sdtdh="http://schemas.microsoft.com/office/word/2020/wordml/sdtdatahash" xmlns:w16sdtfl="http://schemas.microsoft.com/office/word/2024/wordml/sdtformatlock" xmlns:w16se="http://schemas.microsoft.com/office/word/2015/wordml/symex" mc:Ignorable="w14 w15 w16se w16cid w16 w16cex w16sdtdh w16sdtfl w16du">
   <w:docDefaults>
     <w:rPrDefault>
       <w:rPr>
@@ -4443,7 +4524,6 @@
   <w:style w:type="character" w:default="1" w:styleId="DefaultParagraphFont">
     <w:name w:val="Default Paragraph Font"/>
     <w:uiPriority w:val="1"/>
-    <w:semiHidden/>
     <w:unhideWhenUsed/>
   </w:style>
   <w:style w:type="table" w:default="1" w:styleId="TableNormal">

</xml_diff>